<commit_message>
added tips and project name to backsilk
</commit_message>
<xml_diff>
--- a/Documentation/HAN soldering contest PCB.docx
+++ b/Documentation/HAN soldering contest PCB.docx
@@ -377,12 +377,21 @@
         </w:rPr>
         <w:t xml:space="preserve">: </w:t>
       </w:r>
-      <w:r>
-        <w:rPr>
-          <w:sz w:val="24"/>
-          <w:szCs w:val="24"/>
-        </w:rPr>
-        <w:t>Remko Welling</w:t>
+      <w:proofErr w:type="spellStart"/>
+      <w:r>
+        <w:rPr>
+          <w:sz w:val="24"/>
+          <w:szCs w:val="24"/>
+        </w:rPr>
+        <w:t>Remko</w:t>
+      </w:r>
+      <w:proofErr w:type="spellEnd"/>
+      <w:r>
+        <w:rPr>
+          <w:sz w:val="24"/>
+          <w:szCs w:val="24"/>
+        </w:rPr>
+        <w:t xml:space="preserve"> Welling</w:t>
       </w:r>
     </w:p>
     <w:p>
@@ -1001,18 +1010,35 @@
           </w:tcPr>
           <w:p>
             <w:r>
-              <w:t>T3.21</w:t>
-            </w:r>
-          </w:p>
-        </w:tc>
-        <w:tc>
-          <w:tcPr>
-            <w:tcW w:w="4531" w:type="dxa"/>
-          </w:tcPr>
-          <w:p>
-            <w:r>
-              <w:t>Ground planes shall not be used due to heat dissapation</w:t>
-            </w:r>
+              <w:t>T3.3</w:t>
+            </w:r>
+          </w:p>
+        </w:tc>
+        <w:tc>
+          <w:tcPr>
+            <w:tcW w:w="4531" w:type="dxa"/>
+          </w:tcPr>
+          <w:p>
+            <w:r>
+              <w:t>The PCB silkscreen should contain the logo of the HAN, W</w:t>
+            </w:r>
+            <w:r>
+              <w:t>u</w:t>
+            </w:r>
+            <w:r>
+              <w:t xml:space="preserve">rth </w:t>
+            </w:r>
+            <w:r>
+              <w:t>E</w:t>
+            </w:r>
+            <w:r>
+              <w:t xml:space="preserve">lectronics, </w:t>
+            </w:r>
+            <w:proofErr w:type="spellStart"/>
+            <w:r>
+              <w:t>Eurocircuits</w:t>
+            </w:r>
+            <w:proofErr w:type="spellEnd"/>
           </w:p>
         </w:tc>
       </w:tr>
@@ -1023,29 +1049,17 @@
           </w:tcPr>
           <w:p>
             <w:r>
-              <w:t>T3.3</w:t>
-            </w:r>
-          </w:p>
-        </w:tc>
-        <w:tc>
-          <w:tcPr>
-            <w:tcW w:w="4531" w:type="dxa"/>
-          </w:tcPr>
-          <w:p>
-            <w:r>
-              <w:t>The PCB silkscreen should contain the logo of the HAN, W</w:t>
-            </w:r>
-            <w:r>
-              <w:t>u</w:t>
-            </w:r>
-            <w:r>
-              <w:t xml:space="preserve">rth </w:t>
-            </w:r>
-            <w:r>
-              <w:t>E</w:t>
-            </w:r>
-            <w:r>
-              <w:t>lectronics, Eurocircuits</w:t>
+              <w:t>T3.31</w:t>
+            </w:r>
+          </w:p>
+        </w:tc>
+        <w:tc>
+          <w:tcPr>
+            <w:tcW w:w="4531" w:type="dxa"/>
+          </w:tcPr>
+          <w:p>
+            <w:r>
+              <w:t>The Logo’s should have roughly the same size</w:t>
             </w:r>
           </w:p>
         </w:tc>
@@ -1057,17 +1071,17 @@
           </w:tcPr>
           <w:p>
             <w:r>
-              <w:t>T3.31</w:t>
-            </w:r>
-          </w:p>
-        </w:tc>
-        <w:tc>
-          <w:tcPr>
-            <w:tcW w:w="4531" w:type="dxa"/>
-          </w:tcPr>
-          <w:p>
-            <w:r>
-              <w:t>The Logo’s should have roughly the same size</w:t>
+              <w:t>T3.32</w:t>
+            </w:r>
+          </w:p>
+        </w:tc>
+        <w:tc>
+          <w:tcPr>
+            <w:tcW w:w="4531" w:type="dxa"/>
+          </w:tcPr>
+          <w:p>
+            <w:r>
+              <w:t>The PCB silkscreen should contain 2 white bars where the students name and grade can be written on</w:t>
             </w:r>
           </w:p>
         </w:tc>
@@ -1079,17 +1093,25 @@
           </w:tcPr>
           <w:p>
             <w:r>
-              <w:t>T3.32</w:t>
-            </w:r>
-          </w:p>
-        </w:tc>
-        <w:tc>
-          <w:tcPr>
-            <w:tcW w:w="4531" w:type="dxa"/>
-          </w:tcPr>
-          <w:p>
-            <w:r>
-              <w:t>The PCB silkscreen should contain 2 white bars where the students name and grade can be written on</w:t>
+              <w:t>T3.33</w:t>
+            </w:r>
+          </w:p>
+        </w:tc>
+        <w:tc>
+          <w:tcPr>
+            <w:tcW w:w="4531" w:type="dxa"/>
+          </w:tcPr>
+          <w:p>
+            <w:r>
+              <w:t xml:space="preserve">The PCB silkscreen could contains soldering tips on flux, temperature settings for </w:t>
+            </w:r>
+            <w:proofErr w:type="spellStart"/>
+            <w:r>
+              <w:t>relflow</w:t>
+            </w:r>
+            <w:proofErr w:type="spellEnd"/>
+            <w:r>
+              <w:t xml:space="preserve"> ovens and hand soldering</w:t>
             </w:r>
           </w:p>
         </w:tc>
@@ -1101,17 +1123,17 @@
           </w:tcPr>
           <w:p>
             <w:r>
-              <w:t>T3.33</w:t>
-            </w:r>
-          </w:p>
-        </w:tc>
-        <w:tc>
-          <w:tcPr>
-            <w:tcW w:w="4531" w:type="dxa"/>
-          </w:tcPr>
-          <w:p>
-            <w:r>
-              <w:t>The PCB silkscreen could contains soldering tips on flux, temperature settings for relflow ovens and hand soldering</w:t>
+              <w:t>T3.34</w:t>
+            </w:r>
+          </w:p>
+        </w:tc>
+        <w:tc>
+          <w:tcPr>
+            <w:tcW w:w="4531" w:type="dxa"/>
+          </w:tcPr>
+          <w:p>
+            <w:r>
+              <w:t>The silkscreen should clearly state the polarity of all components that have polarity</w:t>
             </w:r>
           </w:p>
         </w:tc>
@@ -1123,28 +1145,6 @@
           </w:tcPr>
           <w:p>
             <w:r>
-              <w:t>T3.34</w:t>
-            </w:r>
-          </w:p>
-        </w:tc>
-        <w:tc>
-          <w:tcPr>
-            <w:tcW w:w="4531" w:type="dxa"/>
-          </w:tcPr>
-          <w:p>
-            <w:r>
-              <w:t>The silkscreen should clearly state the polarity of all components that have polarity</w:t>
-            </w:r>
-          </w:p>
-        </w:tc>
-      </w:tr>
-      <w:tr>
-        <w:tc>
-          <w:tcPr>
-            <w:tcW w:w="4531" w:type="dxa"/>
-          </w:tcPr>
-          <w:p>
-            <w:r>
               <w:t>T3.4</w:t>
             </w:r>
           </w:p>
@@ -1155,7 +1155,15 @@
           </w:tcPr>
           <w:p>
             <w:r>
-              <w:t>All components must be orderd by W</w:t>
+              <w:t xml:space="preserve">All components must be </w:t>
+            </w:r>
+            <w:proofErr w:type="spellStart"/>
+            <w:r>
+              <w:t>orderd</w:t>
+            </w:r>
+            <w:proofErr w:type="spellEnd"/>
+            <w:r>
+              <w:t xml:space="preserve"> by W</w:t>
             </w:r>
             <w:r>
               <w:t>u</w:t>
@@ -1419,19 +1427,7 @@
         </w:numPr>
       </w:pPr>
       <w:r>
-        <w:t>350</w:t>
-      </w:r>
-      <w:r>
-        <w:t>°C</w:t>
-      </w:r>
-      <w:r>
-        <w:t>-400</w:t>
-      </w:r>
-      <w:r>
-        <w:t>°C</w:t>
-      </w:r>
-      <w:r>
-        <w:t xml:space="preserve"> </w:t>
+        <w:t xml:space="preserve">350°C-400°C </w:t>
       </w:r>
       <w:r>
         <w:t>are usual soldering temperatures</w:t>
@@ -1566,9 +1562,17 @@
           <w:noProof/>
         </w:rPr>
         <w:drawing>
-          <wp:inline distT="0" distB="0" distL="0" distR="0" wp14:anchorId="68C7D254" wp14:editId="75C73523">
+          <wp:anchor distT="0" distB="0" distL="114300" distR="114300" simplePos="0" relativeHeight="251660288" behindDoc="0" locked="0" layoutInCell="1" allowOverlap="1" wp14:anchorId="68C7D254" wp14:editId="391BA07C">
+            <wp:simplePos x="899770" y="1455725"/>
+            <wp:positionH relativeFrom="column">
+              <wp:align>left</wp:align>
+            </wp:positionH>
+            <wp:positionV relativeFrom="paragraph">
+              <wp:align>top</wp:align>
+            </wp:positionV>
             <wp:extent cx="3069468" cy="1400908"/>
             <wp:effectExtent l="0" t="0" r="0" b="8890"/>
+            <wp:wrapSquare wrapText="bothSides"/>
             <wp:docPr id="5" name="Afbeelding 5"/>
             <wp:cNvGraphicFramePr>
               <a:graphicFrameLocks xmlns:a="http://schemas.openxmlformats.org/drawingml/2006/main" noChangeAspect="1"/>
@@ -1598,7 +1602,7 @@
                   <pic:spPr bwMode="auto">
                     <a:xfrm>
                       <a:off x="0" y="0"/>
-                      <a:ext cx="3108474" cy="1418710"/>
+                      <a:ext cx="3069468" cy="1400908"/>
                     </a:xfrm>
                     <a:prstGeom prst="rect">
                       <a:avLst/>
@@ -1608,14 +1612,19 @@
                 </pic:pic>
               </a:graphicData>
             </a:graphic>
-          </wp:inline>
+          </wp:anchor>
         </w:drawing>
       </w:r>
-    </w:p>
-    <w:p>
+      <w:r>
+        <w:br w:type="textWrapping" w:clear="all"/>
+      </w:r>
+    </w:p>
+    <w:p>
+      <w:proofErr w:type="spellStart"/>
       <w:r>
         <w:t>Eurocircuits</w:t>
       </w:r>
+      <w:proofErr w:type="spellEnd"/>
     </w:p>
     <w:p>
       <w:r>

</xml_diff>

<commit_message>
improved silkscreen text and made it pretier
</commit_message>
<xml_diff>
--- a/Documentation/HAN soldering contest PCB.docx
+++ b/Documentation/HAN soldering contest PCB.docx
@@ -1380,150 +1380,58 @@
       </w:r>
     </w:p>
     <w:p>
-      <w:pPr>
-        <w:pStyle w:val="Lijstalinea"/>
-        <w:numPr>
-          <w:ilvl w:val="0"/>
-          <w:numId w:val="1"/>
-        </w:numPr>
-      </w:pPr>
-      <w:r>
-        <w:t>Wear safety goggles</w:t>
-      </w:r>
-    </w:p>
-    <w:p>
-      <w:pPr>
-        <w:pStyle w:val="Lijstalinea"/>
-        <w:numPr>
-          <w:ilvl w:val="0"/>
-          <w:numId w:val="1"/>
-        </w:numPr>
-      </w:pPr>
-      <w:r>
-        <w:t>Avoid</w:t>
-      </w:r>
-      <w:r>
-        <w:t xml:space="preserve"> breath</w:t>
-      </w:r>
-      <w:r>
-        <w:t>ing</w:t>
-      </w:r>
-      <w:r>
-        <w:t xml:space="preserve"> in the</w:t>
-      </w:r>
-      <w:r>
-        <w:t xml:space="preserve"> solder</w:t>
-      </w:r>
-      <w:r>
-        <w:t xml:space="preserve"> fumes</w:t>
-      </w:r>
-    </w:p>
-    <w:p>
-      <w:pPr>
-        <w:pStyle w:val="Lijstalinea"/>
-        <w:numPr>
-          <w:ilvl w:val="0"/>
-          <w:numId w:val="1"/>
-        </w:numPr>
-      </w:pPr>
-      <w:r>
-        <w:t xml:space="preserve">350°C-400°C </w:t>
-      </w:r>
-      <w:r>
-        <w:t>are usual soldering temperatures</w:t>
-      </w:r>
-    </w:p>
-    <w:p>
-      <w:pPr>
-        <w:pStyle w:val="Lijstalinea"/>
-        <w:numPr>
-          <w:ilvl w:val="0"/>
-          <w:numId w:val="1"/>
-        </w:numPr>
-      </w:pPr>
-      <w:r>
-        <w:t>“Pre tin” components/wires</w:t>
-      </w:r>
-    </w:p>
-    <w:p>
-      <w:pPr>
-        <w:pStyle w:val="Lijstalinea"/>
-        <w:numPr>
-          <w:ilvl w:val="0"/>
-          <w:numId w:val="1"/>
-        </w:numPr>
-      </w:pPr>
-      <w:r>
-        <w:t>Heat the pad and the component while adding tin</w:t>
-      </w:r>
-    </w:p>
-    <w:p>
-      <w:pPr>
-        <w:pStyle w:val="Lijstalinea"/>
-        <w:numPr>
-          <w:ilvl w:val="0"/>
-          <w:numId w:val="1"/>
-        </w:numPr>
-      </w:pPr>
-      <w:r>
-        <w:t>Use a helping hand or board clamp</w:t>
-      </w:r>
-    </w:p>
-    <w:p>
-      <w:pPr>
-        <w:pStyle w:val="Lijstalinea"/>
-        <w:numPr>
-          <w:ilvl w:val="0"/>
-          <w:numId w:val="1"/>
-        </w:numPr>
-      </w:pPr>
-      <w:r>
-        <w:t>Pliers make you live better and fingers happier</w:t>
-      </w:r>
-    </w:p>
-    <w:p>
-      <w:pPr>
-        <w:pStyle w:val="Lijstalinea"/>
-        <w:numPr>
-          <w:ilvl w:val="0"/>
-          <w:numId w:val="1"/>
-        </w:numPr>
-      </w:pPr>
-      <w:r>
-        <w:t>Solder paste requires lower temperature to melt</w:t>
-      </w:r>
-    </w:p>
-    <w:p>
-      <w:pPr>
-        <w:pStyle w:val="Lijstalinea"/>
-        <w:numPr>
-          <w:ilvl w:val="0"/>
-          <w:numId w:val="1"/>
-        </w:numPr>
-      </w:pPr>
-      <w:r>
-        <w:t>Low melt solder</w:t>
-      </w:r>
-      <w:r>
-        <w:t>/hot air</w:t>
-      </w:r>
-      <w:r>
-        <w:t xml:space="preserve"> is the easiest way to remove components with many </w:t>
-      </w:r>
-      <w:r>
-        <w:t>pins</w:t>
-      </w:r>
-    </w:p>
-    <w:p>
-      <w:pPr>
-        <w:pStyle w:val="Lijstalinea"/>
-        <w:numPr>
-          <w:ilvl w:val="0"/>
-          <w:numId w:val="1"/>
-        </w:numPr>
-      </w:pPr>
-      <w:r>
-        <w:t>Dull solder joints aren’t great</w:t>
+      <w:r>
+        <w:t>TIPS:</w:t>
+      </w:r>
+    </w:p>
+    <w:p>
+      <w:r>
+        <w:t>-Wear safety goggles</w:t>
+      </w:r>
+    </w:p>
+    <w:p>
+      <w:r>
+        <w:t>-Avoid breathing in the solder fumes</w:t>
+      </w:r>
+    </w:p>
+    <w:p>
+      <w:r>
+        <w:t>-350°C-400°C are usual soldering temperatures</w:t>
+      </w:r>
+    </w:p>
+    <w:p>
+      <w:r>
+        <w:t>-"Pre tin" components/wires</w:t>
+      </w:r>
+    </w:p>
+    <w:p>
+      <w:r>
+        <w:t>-Heat the pad and the component while adding tin</w:t>
+      </w:r>
+    </w:p>
+    <w:p>
+      <w:r>
+        <w:t>-Use a helping hand or board clamp</w:t>
+      </w:r>
+    </w:p>
+    <w:p>
+      <w:r>
+        <w:t>-Pliers make handling small components easier</w:t>
+      </w:r>
+    </w:p>
+    <w:p>
+      <w:r>
+        <w:t>-Solder paste requires lower temperature to melt</w:t>
+      </w:r>
+    </w:p>
+    <w:p>
+      <w:r>
+        <w:t xml:space="preserve">-Low melt solder/hot air is the easiest way to remove </w:t>
+      </w:r>
+    </w:p>
+    <w:p>
+      <w:r>
+        <w:t xml:space="preserve"> components with many pins</w:t>
       </w:r>
     </w:p>
     <w:p>
@@ -1535,6 +1443,12 @@
           <w:szCs w:val="32"/>
         </w:rPr>
       </w:pPr>
+      <w:r>
+        <w:t>-Dull solder joints aren't great</w:t>
+      </w:r>
+      <w:r>
+        <w:t xml:space="preserve"> </w:t>
+      </w:r>
       <w:r>
         <w:br w:type="page"/>
       </w:r>

</xml_diff>

<commit_message>
finished pcb design V0.1
</commit_message>
<xml_diff>
--- a/Documentation/HAN soldering contest PCB.docx
+++ b/Documentation/HAN soldering contest PCB.docx
@@ -1396,6 +1396,11 @@
     </w:p>
     <w:p>
       <w:r>
+        <w:t>-Use the appropriate soldering tip for the job</w:t>
+      </w:r>
+    </w:p>
+    <w:p>
+      <w:r>
         <w:t>-350°C-400°C are usual soldering temperatures</w:t>
       </w:r>
     </w:p>
@@ -1421,7 +1426,7 @@
     </w:p>
     <w:p>
       <w:r>
-        <w:t>-Solder paste requires lower temperature to melt</w:t>
+        <w:t>-Solder paste requires around 220°C to melt</w:t>
       </w:r>
     </w:p>
     <w:p>

</xml_diff>

<commit_message>
added Romex logo to doc file
</commit_message>
<xml_diff>
--- a/Documentation/HAN soldering contest PCB.docx
+++ b/Documentation/HAN soldering contest PCB.docx
@@ -1743,6 +1743,67 @@
     </w:p>
     <w:p>
       <w:r>
+        <w:t>Romex</w:t>
+      </w:r>
+    </w:p>
+    <w:p>
+      <w:r>
+        <w:rPr>
+          <w:noProof/>
+        </w:rPr>
+        <w:drawing>
+          <wp:inline distT="0" distB="0" distL="0" distR="0" wp14:anchorId="3B2480D4" wp14:editId="453CA74B">
+            <wp:extent cx="2735580" cy="923049"/>
+            <wp:effectExtent l="0" t="0" r="7620" b="0"/>
+            <wp:docPr id="3" name="Afbeelding 3"/>
+            <wp:cNvGraphicFramePr>
+              <a:graphicFrameLocks xmlns:a="http://schemas.openxmlformats.org/drawingml/2006/main" noChangeAspect="1"/>
+            </wp:cNvGraphicFramePr>
+            <a:graphic xmlns:a="http://schemas.openxmlformats.org/drawingml/2006/main">
+              <a:graphicData uri="http://schemas.openxmlformats.org/drawingml/2006/picture">
+                <pic:pic xmlns:pic="http://schemas.openxmlformats.org/drawingml/2006/picture">
+                  <pic:nvPicPr>
+                    <pic:cNvPr id="0" name="Picture 1"/>
+                    <pic:cNvPicPr>
+                      <a:picLocks noChangeAspect="1" noChangeArrowheads="1"/>
+                    </pic:cNvPicPr>
+                  </pic:nvPicPr>
+                  <pic:blipFill>
+                    <a:blip r:embed="rId10">
+                      <a:extLst>
+                        <a:ext uri="{28A0092B-C50C-407E-A947-70E740481C1C}">
+                          <a14:useLocalDpi xmlns:a14="http://schemas.microsoft.com/office/drawing/2010/main" val="0"/>
+                        </a:ext>
+                      </a:extLst>
+                    </a:blip>
+                    <a:srcRect/>
+                    <a:stretch>
+                      <a:fillRect/>
+                    </a:stretch>
+                  </pic:blipFill>
+                  <pic:spPr bwMode="auto">
+                    <a:xfrm>
+                      <a:off x="0" y="0"/>
+                      <a:ext cx="2746784" cy="926830"/>
+                    </a:xfrm>
+                    <a:prstGeom prst="rect">
+                      <a:avLst/>
+                    </a:prstGeom>
+                    <a:noFill/>
+                    <a:ln>
+                      <a:noFill/>
+                    </a:ln>
+                  </pic:spPr>
+                </pic:pic>
+              </a:graphicData>
+            </a:graphic>
+          </wp:inline>
+        </w:drawing>
+      </w:r>
+    </w:p>
+    <w:p/>
+    <w:p>
+      <w:r>
         <w:t>HAN university of applied sciences</w:t>
       </w:r>
     </w:p>
@@ -1775,7 +1836,7 @@
                     </pic:cNvPicPr>
                   </pic:nvPicPr>
                   <pic:blipFill rotWithShape="1">
-                    <a:blip r:embed="rId10">
+                    <a:blip r:embed="rId11">
                       <a:extLst>
                         <a:ext uri="{28A0092B-C50C-407E-A947-70E740481C1C}">
                           <a14:useLocalDpi xmlns:a14="http://schemas.microsoft.com/office/drawing/2010/main" val="0"/>

</xml_diff>